<commit_message>
new chat document added
</commit_message>
<xml_diff>
--- a/PROJECT-REQUIRMENT/chatDetails.docx
+++ b/PROJECT-REQUIRMENT/chatDetails.docx
@@ -155,8 +155,19 @@
           <w:lang w:val="en-US"/>
         </w:rPr>
         <w:tab/>
+      </w:r>
+      <w:proofErr w:type="gramStart"/>
+      <w:r>
+        <w:rPr>
+          <w:b/>
+          <w:bCs/>
+          <w:sz w:val="36"/>
+          <w:szCs w:val="36"/>
+          <w:lang w:val="en-US"/>
+        </w:rPr>
         <w:t>Requirement:-</w:t>
       </w:r>
+      <w:proofErr w:type="gramEnd"/>
     </w:p>
     <w:p>
       <w:pPr>
@@ -310,6 +321,7 @@
         <w:tab/>
       </w:r>
       <w:proofErr w:type="spellStart"/>
+      <w:proofErr w:type="gramStart"/>
       <w:r>
         <w:rPr>
           <w:b/>
@@ -331,6 +343,7 @@
         </w:rPr>
         <w:t>:-</w:t>
       </w:r>
+      <w:proofErr w:type="gramEnd"/>
     </w:p>
     <w:p>
       <w:pPr>
@@ -366,7 +379,25 @@
           <w:szCs w:val="36"/>
           <w:lang w:val="en-US"/>
         </w:rPr>
-        <w:t xml:space="preserve">Following is the step by step </w:t>
+        <w:t xml:space="preserve">Following is the </w:t>
+      </w:r>
+      <w:proofErr w:type="gramStart"/>
+      <w:r>
+        <w:rPr>
+          <w:sz w:val="36"/>
+          <w:szCs w:val="36"/>
+          <w:lang w:val="en-US"/>
+        </w:rPr>
+        <w:t>step by step</w:t>
+      </w:r>
+      <w:proofErr w:type="gramEnd"/>
+      <w:r>
+        <w:rPr>
+          <w:sz w:val="36"/>
+          <w:szCs w:val="36"/>
+          <w:lang w:val="en-US"/>
+        </w:rPr>
+        <w:t xml:space="preserve"> </w:t>
       </w:r>
       <w:proofErr w:type="spellStart"/>
       <w:r>
@@ -471,6 +502,7 @@
         <w:t xml:space="preserve">Create and maintain a flag variable with initial value true which tells whether the </w:t>
       </w:r>
       <w:proofErr w:type="spellStart"/>
+      <w:proofErr w:type="gramStart"/>
       <w:r>
         <w:rPr>
           <w:b/>
@@ -490,7 +522,18 @@
           <w:szCs w:val="36"/>
           <w:lang w:val="en-US"/>
         </w:rPr>
-        <w:t>()</w:t>
+        <w:t>(</w:t>
+      </w:r>
+      <w:proofErr w:type="gramEnd"/>
+      <w:r>
+        <w:rPr>
+          <w:b/>
+          <w:bCs/>
+          <w:sz w:val="36"/>
+          <w:szCs w:val="36"/>
+          <w:lang w:val="en-US"/>
+        </w:rPr>
+        <w:t>)</w:t>
       </w:r>
       <w:r>
         <w:rPr>
@@ -530,6 +573,7 @@
         </w:rPr>
         <w:t xml:space="preserve">Activate the connection with </w:t>
       </w:r>
+      <w:proofErr w:type="gramStart"/>
       <w:r>
         <w:rPr>
           <w:b/>
@@ -548,7 +592,18 @@
           <w:szCs w:val="36"/>
           <w:lang w:val="en-US"/>
         </w:rPr>
-        <w:t>()</w:t>
+        <w:t>(</w:t>
+      </w:r>
+      <w:proofErr w:type="gramEnd"/>
+      <w:r>
+        <w:rPr>
+          <w:b/>
+          <w:bCs/>
+          <w:sz w:val="36"/>
+          <w:szCs w:val="36"/>
+          <w:lang w:val="en-US"/>
+        </w:rPr>
+        <w:t>)</w:t>
       </w:r>
       <w:r>
         <w:rPr>
@@ -840,6 +895,7 @@
         <w:t xml:space="preserve">call </w:t>
       </w:r>
       <w:proofErr w:type="spellStart"/>
+      <w:proofErr w:type="gramStart"/>
       <w:r>
         <w:rPr>
           <w:b/>
@@ -859,7 +915,18 @@
           <w:szCs w:val="36"/>
           <w:lang w:val="en-US"/>
         </w:rPr>
-        <w:t>()</w:t>
+        <w:t>(</w:t>
+      </w:r>
+      <w:proofErr w:type="gramEnd"/>
+      <w:r>
+        <w:rPr>
+          <w:b/>
+          <w:bCs/>
+          <w:sz w:val="36"/>
+          <w:szCs w:val="36"/>
+          <w:lang w:val="en-US"/>
+        </w:rPr>
+        <w:t>)</w:t>
       </w:r>
       <w:r>
         <w:rPr>
@@ -1062,25 +1129,10 @@
           <w:szCs w:val="36"/>
           <w:lang w:val="en-US"/>
         </w:rPr>
-        <w:t xml:space="preserve">Once </w:t>
-      </w:r>
-      <w:r>
-        <w:rPr>
-          <w:sz w:val="36"/>
-          <w:szCs w:val="36"/>
-          <w:lang w:val="en-US"/>
-        </w:rPr>
-        <w:t>C</w:t>
-      </w:r>
-      <w:r>
-        <w:rPr>
-          <w:sz w:val="36"/>
-          <w:szCs w:val="36"/>
-          <w:lang w:val="en-US"/>
-        </w:rPr>
-        <w:t xml:space="preserve">onnected manipulate the </w:t>
+        <w:t xml:space="preserve">Once Connected manipulate the </w:t>
       </w:r>
       <w:proofErr w:type="spellStart"/>
+      <w:proofErr w:type="gramStart"/>
       <w:r>
         <w:rPr>
           <w:b/>
@@ -1100,47 +1152,26 @@
           <w:szCs w:val="36"/>
           <w:lang w:val="en-US"/>
         </w:rPr>
-        <w:t>()</w:t>
-      </w:r>
-      <w:r>
-        <w:rPr>
-          <w:sz w:val="36"/>
-          <w:szCs w:val="36"/>
-          <w:lang w:val="en-US"/>
-        </w:rPr>
-        <w:t xml:space="preserve"> callback as following if the global flag is </w:t>
-      </w:r>
-      <w:r>
-        <w:rPr>
-          <w:sz w:val="36"/>
-          <w:szCs w:val="36"/>
-          <w:lang w:val="en-US"/>
-        </w:rPr>
-        <w:t>false</w:t>
-      </w:r>
-      <w:r>
-        <w:rPr>
-          <w:sz w:val="36"/>
-          <w:szCs w:val="36"/>
-          <w:lang w:val="en-US"/>
-        </w:rPr>
         <w:t>(</w:t>
       </w:r>
-      <w:r>
-        <w:rPr>
-          <w:sz w:val="36"/>
-          <w:szCs w:val="36"/>
-          <w:lang w:val="en-US"/>
-        </w:rPr>
-        <w:t>re</w:t>
-      </w:r>
-      <w:r>
-        <w:rPr>
-          <w:sz w:val="36"/>
-          <w:szCs w:val="36"/>
-          <w:lang w:val="en-US"/>
-        </w:rPr>
-        <w:t>-connection):</w:t>
+      <w:proofErr w:type="gramEnd"/>
+      <w:r>
+        <w:rPr>
+          <w:b/>
+          <w:bCs/>
+          <w:sz w:val="36"/>
+          <w:szCs w:val="36"/>
+          <w:lang w:val="en-US"/>
+        </w:rPr>
+        <w:t>)</w:t>
+      </w:r>
+      <w:r>
+        <w:rPr>
+          <w:sz w:val="36"/>
+          <w:szCs w:val="36"/>
+          <w:lang w:val="en-US"/>
+        </w:rPr>
+        <w:t xml:space="preserve"> callback as following if the global flag is false(re-connection):</w:t>
       </w:r>
     </w:p>
     <w:p>
@@ -1200,6 +1231,7 @@
         <w:t xml:space="preserve">call </w:t>
       </w:r>
       <w:proofErr w:type="spellStart"/>
+      <w:proofErr w:type="gramStart"/>
       <w:r>
         <w:rPr>
           <w:b/>
@@ -1219,7 +1251,18 @@
           <w:szCs w:val="36"/>
           <w:lang w:val="en-US"/>
         </w:rPr>
-        <w:t>()</w:t>
+        <w:t>(</w:t>
+      </w:r>
+      <w:proofErr w:type="gramEnd"/>
+      <w:r>
+        <w:rPr>
+          <w:b/>
+          <w:bCs/>
+          <w:sz w:val="36"/>
+          <w:szCs w:val="36"/>
+          <w:lang w:val="en-US"/>
+        </w:rPr>
+        <w:t>)</w:t>
       </w:r>
       <w:r>
         <w:rPr>
@@ -1470,6 +1513,7 @@
         <w:t xml:space="preserve">call </w:t>
       </w:r>
       <w:proofErr w:type="spellStart"/>
+      <w:proofErr w:type="gramStart"/>
       <w:r>
         <w:rPr>
           <w:b/>
@@ -1489,7 +1533,18 @@
           <w:szCs w:val="36"/>
           <w:lang w:val="en-US"/>
         </w:rPr>
-        <w:t>()</w:t>
+        <w:t>(</w:t>
+      </w:r>
+      <w:proofErr w:type="gramEnd"/>
+      <w:r>
+        <w:rPr>
+          <w:b/>
+          <w:bCs/>
+          <w:sz w:val="36"/>
+          <w:szCs w:val="36"/>
+          <w:lang w:val="en-US"/>
+        </w:rPr>
+        <w:t>)</w:t>
       </w:r>
       <w:r>
         <w:rPr>
@@ -1548,13 +1603,6 @@
           <w:lang w:val="en-US"/>
         </w:rPr>
         <w:tab/>
-      </w:r>
-      <w:r>
-        <w:rPr>
-          <w:sz w:val="36"/>
-          <w:szCs w:val="36"/>
-          <w:lang w:val="en-US"/>
-        </w:rPr>
         <w:t>then to all the chat destinations.</w:t>
       </w:r>
     </w:p>
@@ -1648,6 +1696,7 @@
         <w:t xml:space="preserve">of them call </w:t>
       </w:r>
       <w:proofErr w:type="spellStart"/>
+      <w:proofErr w:type="gramStart"/>
       <w:r>
         <w:rPr>
           <w:b/>
@@ -1667,7 +1716,18 @@
           <w:szCs w:val="36"/>
           <w:lang w:val="en-US"/>
         </w:rPr>
-        <w:t>()</w:t>
+        <w:t>(</w:t>
+      </w:r>
+      <w:proofErr w:type="gramEnd"/>
+      <w:r>
+        <w:rPr>
+          <w:b/>
+          <w:bCs/>
+          <w:sz w:val="36"/>
+          <w:szCs w:val="36"/>
+          <w:lang w:val="en-US"/>
+        </w:rPr>
+        <w:t>)</w:t>
       </w:r>
       <w:r>
         <w:rPr>
@@ -1734,13 +1794,6 @@
           <w:lang w:val="en-US"/>
         </w:rPr>
         <w:tab/>
-      </w:r>
-      <w:r>
-        <w:rPr>
-          <w:sz w:val="36"/>
-          <w:szCs w:val="36"/>
-          <w:lang w:val="en-US"/>
-        </w:rPr>
         <w:t>delivered to the user by sending a message to their corresponding default destination.</w:t>
       </w:r>
     </w:p>
@@ -1798,7 +1851,23 @@
           <w:szCs w:val="36"/>
           <w:lang w:val="en-US"/>
         </w:rPr>
-        <w:t xml:space="preserve">dequeue all the messages and </w:t>
+        <w:t>dequeue all the messages</w:t>
+      </w:r>
+      <w:r>
+        <w:rPr>
+          <w:sz w:val="36"/>
+          <w:szCs w:val="36"/>
+          <w:lang w:val="en-US"/>
+        </w:rPr>
+        <w:t xml:space="preserve"> from the waiting queue</w:t>
+      </w:r>
+      <w:r>
+        <w:rPr>
+          <w:sz w:val="36"/>
+          <w:szCs w:val="36"/>
+          <w:lang w:val="en-US"/>
+        </w:rPr>
+        <w:t xml:space="preserve"> and </w:t>
       </w:r>
       <w:r>
         <w:rPr>
@@ -1815,7 +1884,47 @@
           <w:szCs w:val="36"/>
           <w:lang w:val="en-US"/>
         </w:rPr>
-        <w:t xml:space="preserve"> them and enqueue all of them once again.</w:t>
+        <w:t xml:space="preserve"> them and enqueue all of them </w:t>
+      </w:r>
+      <w:r>
+        <w:rPr>
+          <w:sz w:val="36"/>
+          <w:szCs w:val="36"/>
+          <w:lang w:val="en-US"/>
+        </w:rPr>
+        <w:tab/>
+      </w:r>
+      <w:r>
+        <w:rPr>
+          <w:sz w:val="36"/>
+          <w:szCs w:val="36"/>
+          <w:lang w:val="en-US"/>
+        </w:rPr>
+        <w:tab/>
+      </w:r>
+      <w:r>
+        <w:rPr>
+          <w:sz w:val="36"/>
+          <w:szCs w:val="36"/>
+          <w:lang w:val="en-US"/>
+        </w:rPr>
+        <w:tab/>
+      </w:r>
+      <w:r>
+        <w:rPr>
+          <w:sz w:val="36"/>
+          <w:szCs w:val="36"/>
+          <w:lang w:val="en-US"/>
+        </w:rPr>
+        <w:tab/>
+      </w:r>
+      <w:r>
+        <w:rPr>
+          <w:sz w:val="36"/>
+          <w:szCs w:val="36"/>
+          <w:lang w:val="en-US"/>
+        </w:rPr>
+        <w:t>once again.</w:t>
       </w:r>
     </w:p>
     <w:p>
@@ -1958,6 +2067,7 @@
         <w:t xml:space="preserve">instead call </w:t>
       </w:r>
       <w:proofErr w:type="spellStart"/>
+      <w:proofErr w:type="gramStart"/>
       <w:r>
         <w:rPr>
           <w:b/>
@@ -1977,7 +2087,18 @@
           <w:szCs w:val="36"/>
           <w:lang w:val="en-US"/>
         </w:rPr>
-        <w:t>()</w:t>
+        <w:t>(</w:t>
+      </w:r>
+      <w:proofErr w:type="gramEnd"/>
+      <w:r>
+        <w:rPr>
+          <w:b/>
+          <w:bCs/>
+          <w:sz w:val="36"/>
+          <w:szCs w:val="36"/>
+          <w:lang w:val="en-US"/>
+        </w:rPr>
+        <w:t>)</w:t>
       </w:r>
       <w:r>
         <w:rPr>
@@ -2641,7 +2762,29 @@
           <w:szCs w:val="36"/>
           <w:lang w:val="en-US"/>
         </w:rPr>
-        <w:t>Cache().getChat(chatId).getMsg(msgId).</w:t>
+        <w:t>Cache(</w:t>
+      </w:r>
+      <w:proofErr w:type="gramStart"/>
+      <w:r>
+        <w:rPr>
+          <w:b/>
+          <w:bCs/>
+          <w:sz w:val="36"/>
+          <w:szCs w:val="36"/>
+          <w:lang w:val="en-US"/>
+        </w:rPr>
+        <w:t>).getChat</w:t>
+      </w:r>
+      <w:proofErr w:type="gramEnd"/>
+      <w:r>
+        <w:rPr>
+          <w:b/>
+          <w:bCs/>
+          <w:sz w:val="36"/>
+          <w:szCs w:val="36"/>
+          <w:lang w:val="en-US"/>
+        </w:rPr>
+        <w:t>(chatId).getMsg(msgId).</w:t>
       </w:r>
       <w:r>
         <w:rPr>
@@ -3014,7 +3157,29 @@
           <w:szCs w:val="36"/>
           <w:lang w:val="en-US"/>
         </w:rPr>
-        <w:t>Cache().getChat(chatId).getMsg(msgId).</w:t>
+        <w:t>Cache(</w:t>
+      </w:r>
+      <w:proofErr w:type="gramStart"/>
+      <w:r>
+        <w:rPr>
+          <w:b/>
+          <w:bCs/>
+          <w:sz w:val="36"/>
+          <w:szCs w:val="36"/>
+          <w:lang w:val="en-US"/>
+        </w:rPr>
+        <w:t>).getChat</w:t>
+      </w:r>
+      <w:proofErr w:type="gramEnd"/>
+      <w:r>
+        <w:rPr>
+          <w:b/>
+          <w:bCs/>
+          <w:sz w:val="36"/>
+          <w:szCs w:val="36"/>
+          <w:lang w:val="en-US"/>
+        </w:rPr>
+        <w:t>(chatId).getMsg(msgId).</w:t>
       </w:r>
       <w:r>
         <w:rPr>
@@ -3141,13 +3306,6 @@
           <w:lang w:val="en-US"/>
         </w:rPr>
         <w:tab/>
-      </w:r>
-      <w:r>
-        <w:rPr>
-          <w:sz w:val="36"/>
-          <w:szCs w:val="36"/>
-          <w:lang w:val="en-US"/>
-        </w:rPr>
         <w:t xml:space="preserve">cache by calling </w:t>
       </w:r>
       <w:proofErr w:type="spellStart"/>
@@ -3333,7 +3491,182 @@
           <w:szCs w:val="36"/>
           <w:lang w:val="en-US"/>
         </w:rPr>
-        <w:t>get the new chat information from the chat attribute and update the chat cache by calling</w:t>
+        <w:t>get the new</w:t>
+      </w:r>
+      <w:r>
+        <w:rPr>
+          <w:sz w:val="36"/>
+          <w:szCs w:val="36"/>
+          <w:lang w:val="en-US"/>
+        </w:rPr>
+        <w:t xml:space="preserve"> </w:t>
+      </w:r>
+      <w:proofErr w:type="spellStart"/>
+      <w:r>
+        <w:rPr>
+          <w:sz w:val="36"/>
+          <w:szCs w:val="36"/>
+          <w:lang w:val="en-US"/>
+        </w:rPr>
+        <w:t>chatId</w:t>
+      </w:r>
+      <w:proofErr w:type="spellEnd"/>
+      <w:r>
+        <w:rPr>
+          <w:sz w:val="36"/>
+          <w:szCs w:val="36"/>
+          <w:lang w:val="en-US"/>
+        </w:rPr>
+        <w:t xml:space="preserve"> from the chat-id header and call </w:t>
+      </w:r>
+      <w:r>
+        <w:rPr>
+          <w:sz w:val="36"/>
+          <w:szCs w:val="36"/>
+          <w:lang w:val="en-US"/>
+        </w:rPr>
+        <w:tab/>
+      </w:r>
+      <w:r>
+        <w:rPr>
+          <w:sz w:val="36"/>
+          <w:szCs w:val="36"/>
+          <w:lang w:val="en-US"/>
+        </w:rPr>
+        <w:tab/>
+      </w:r>
+      <w:r>
+        <w:rPr>
+          <w:sz w:val="36"/>
+          <w:szCs w:val="36"/>
+          <w:lang w:val="en-US"/>
+        </w:rPr>
+        <w:tab/>
+      </w:r>
+      <w:proofErr w:type="spellStart"/>
+      <w:r>
+        <w:rPr>
+          <w:b/>
+          <w:bCs/>
+          <w:sz w:val="36"/>
+          <w:szCs w:val="36"/>
+          <w:lang w:val="en-US"/>
+        </w:rPr>
+        <w:t>ClientObject.get</w:t>
+      </w:r>
+      <w:r>
+        <w:rPr>
+          <w:b/>
+          <w:bCs/>
+          <w:sz w:val="36"/>
+          <w:szCs w:val="36"/>
+          <w:lang w:val="en-US"/>
+        </w:rPr>
+        <w:t>Chat</w:t>
+      </w:r>
+      <w:r>
+        <w:rPr>
+          <w:b/>
+          <w:bCs/>
+          <w:sz w:val="36"/>
+          <w:szCs w:val="36"/>
+          <w:lang w:val="en-US"/>
+        </w:rPr>
+        <w:t>Cache</w:t>
+      </w:r>
+      <w:proofErr w:type="spellEnd"/>
+      <w:r>
+        <w:rPr>
+          <w:b/>
+          <w:bCs/>
+          <w:sz w:val="36"/>
+          <w:szCs w:val="36"/>
+          <w:lang w:val="en-US"/>
+        </w:rPr>
+        <w:t>(</w:t>
+      </w:r>
+      <w:proofErr w:type="gramStart"/>
+      <w:r>
+        <w:rPr>
+          <w:b/>
+          <w:bCs/>
+          <w:sz w:val="36"/>
+          <w:szCs w:val="36"/>
+          <w:lang w:val="en-US"/>
+        </w:rPr>
+        <w:t>).</w:t>
+      </w:r>
+      <w:proofErr w:type="spellStart"/>
+      <w:r>
+        <w:rPr>
+          <w:b/>
+          <w:bCs/>
+          <w:sz w:val="36"/>
+          <w:szCs w:val="36"/>
+          <w:lang w:val="en-US"/>
+        </w:rPr>
+        <w:t>getChat</w:t>
+      </w:r>
+      <w:proofErr w:type="spellEnd"/>
+      <w:proofErr w:type="gramEnd"/>
+      <w:r>
+        <w:rPr>
+          <w:b/>
+          <w:bCs/>
+          <w:sz w:val="36"/>
+          <w:szCs w:val="36"/>
+          <w:lang w:val="en-US"/>
+        </w:rPr>
+        <w:t>(</w:t>
+      </w:r>
+      <w:proofErr w:type="spellStart"/>
+      <w:r>
+        <w:rPr>
+          <w:b/>
+          <w:bCs/>
+          <w:sz w:val="36"/>
+          <w:szCs w:val="36"/>
+          <w:lang w:val="en-US"/>
+        </w:rPr>
+        <w:t>chatId</w:t>
+      </w:r>
+      <w:proofErr w:type="spellEnd"/>
+      <w:r>
+        <w:rPr>
+          <w:b/>
+          <w:bCs/>
+          <w:sz w:val="36"/>
+          <w:szCs w:val="36"/>
+          <w:lang w:val="en-US"/>
+        </w:rPr>
+        <w:t>).</w:t>
+      </w:r>
+      <w:r>
+        <w:rPr>
+          <w:b/>
+          <w:bCs/>
+          <w:sz w:val="36"/>
+          <w:szCs w:val="36"/>
+          <w:lang w:val="en-US"/>
+        </w:rPr>
+        <w:t xml:space="preserve"> </w:t>
+      </w:r>
+      <w:r>
+        <w:rPr>
+          <w:sz w:val="36"/>
+          <w:szCs w:val="36"/>
+          <w:lang w:val="en-US"/>
+        </w:rPr>
+        <w:t xml:space="preserve">This will get the chat information from the </w:t>
+      </w:r>
+      <w:r>
+        <w:rPr>
+          <w:sz w:val="36"/>
+          <w:szCs w:val="36"/>
+          <w:lang w:val="en-US"/>
+        </w:rPr>
+        <w:tab/>
+        <w:t>server and populate the cache with the response.</w:t>
       </w:r>
       <w:r>
         <w:rPr>
@@ -3351,58 +3684,83 @@
         </w:rPr>
         <w:tab/>
       </w:r>
+      <w:r>
+        <w:rPr>
+          <w:sz w:val="36"/>
+          <w:szCs w:val="36"/>
+          <w:lang w:val="en-US"/>
+        </w:rPr>
+        <w:sym w:font="Wingdings" w:char="F0E0"/>
+      </w:r>
+      <w:r>
+        <w:rPr>
+          <w:sz w:val="36"/>
+          <w:szCs w:val="36"/>
+          <w:lang w:val="en-US"/>
+        </w:rPr>
+        <w:t>create subscription to that chat destination.</w:t>
+      </w:r>
+      <w:r>
+        <w:rPr>
+          <w:sz w:val="36"/>
+          <w:szCs w:val="36"/>
+          <w:lang w:val="en-US"/>
+        </w:rPr>
+        <w:br/>
+      </w:r>
+      <w:r>
+        <w:rPr>
+          <w:sz w:val="36"/>
+          <w:szCs w:val="36"/>
+          <w:lang w:val="en-US"/>
+        </w:rPr>
+        <w:tab/>
+      </w:r>
+      <w:r>
+        <w:rPr>
+          <w:sz w:val="36"/>
+          <w:szCs w:val="36"/>
+          <w:lang w:val="en-US"/>
+        </w:rPr>
+        <w:sym w:font="Wingdings" w:char="F0E0"/>
+      </w:r>
+      <w:r>
+        <w:rPr>
+          <w:sz w:val="36"/>
+          <w:szCs w:val="36"/>
+          <w:lang w:val="en-US"/>
+        </w:rPr>
+        <w:t xml:space="preserve">get all the new </w:t>
+      </w:r>
       <w:proofErr w:type="spellStart"/>
       <w:r>
         <w:rPr>
-          <w:b/>
-          <w:bCs/>
-          <w:sz w:val="36"/>
-          <w:szCs w:val="36"/>
-          <w:lang w:val="en-US"/>
-        </w:rPr>
-        <w:t>ClientObject.get</w:t>
-      </w:r>
-      <w:r>
-        <w:rPr>
-          <w:b/>
-          <w:bCs/>
-          <w:sz w:val="36"/>
-          <w:szCs w:val="36"/>
-          <w:lang w:val="en-US"/>
-        </w:rPr>
-        <w:t>Chat</w:t>
-      </w:r>
-      <w:r>
-        <w:rPr>
-          <w:b/>
-          <w:bCs/>
-          <w:sz w:val="36"/>
-          <w:szCs w:val="36"/>
-          <w:lang w:val="en-US"/>
-        </w:rPr>
-        <w:t>Cache</w:t>
+          <w:sz w:val="36"/>
+          <w:szCs w:val="36"/>
+          <w:lang w:val="en-US"/>
+        </w:rPr>
+        <w:t>msgs</w:t>
       </w:r>
       <w:proofErr w:type="spellEnd"/>
       <w:r>
         <w:rPr>
-          <w:b/>
-          <w:bCs/>
-          <w:sz w:val="36"/>
-          <w:szCs w:val="36"/>
-          <w:lang w:val="en-US"/>
-        </w:rPr>
-        <w:t>().</w:t>
+          <w:sz w:val="36"/>
+          <w:szCs w:val="36"/>
+          <w:lang w:val="en-US"/>
+        </w:rPr>
+        <w:t xml:space="preserve"> and for each of them call </w:t>
       </w:r>
       <w:proofErr w:type="spellStart"/>
-      <w:r>
-        <w:rPr>
-          <w:b/>
-          <w:bCs/>
-          <w:sz w:val="36"/>
-          <w:szCs w:val="36"/>
-          <w:lang w:val="en-US"/>
-        </w:rPr>
-        <w:t>saveChat</w:t>
+      <w:proofErr w:type="gramStart"/>
+      <w:r>
+        <w:rPr>
+          <w:b/>
+          <w:bCs/>
+          <w:sz w:val="36"/>
+          <w:szCs w:val="36"/>
+          <w:lang w:val="en-US"/>
+        </w:rPr>
+        <w:t>sendDeliveryAck</w:t>
       </w:r>
       <w:proofErr w:type="spellEnd"/>
       <w:r>
@@ -3413,7 +3771,28 @@
           <w:szCs w:val="36"/>
           <w:lang w:val="en-US"/>
         </w:rPr>
-        <w:t>().</w:t>
+        <w:t>(</w:t>
+      </w:r>
+      <w:proofErr w:type="gramEnd"/>
+      <w:r>
+        <w:rPr>
+          <w:b/>
+          <w:bCs/>
+          <w:sz w:val="36"/>
+          <w:szCs w:val="36"/>
+          <w:lang w:val="en-US"/>
+        </w:rPr>
+        <w:t>)</w:t>
+      </w:r>
+      <w:r>
+        <w:rPr>
+          <w:b/>
+          <w:bCs/>
+          <w:sz w:val="36"/>
+          <w:szCs w:val="36"/>
+          <w:lang w:val="en-US"/>
+        </w:rPr>
+        <w:t>.</w:t>
       </w:r>
       <w:r>
         <w:rPr>
@@ -3856,6 +4235,537 @@
           <w:lang w:val="en-US"/>
         </w:rPr>
         <w:t>.</w:t>
+      </w:r>
+    </w:p>
+    <w:p>
+      <w:pPr>
+        <w:pStyle w:val="ListParagraph"/>
+        <w:numPr>
+          <w:ilvl w:val="0"/>
+          <w:numId w:val="7"/>
+        </w:numPr>
+        <w:rPr>
+          <w:sz w:val="36"/>
+          <w:szCs w:val="36"/>
+          <w:lang w:val="en-US"/>
+        </w:rPr>
+      </w:pPr>
+      <w:r>
+        <w:rPr>
+          <w:sz w:val="36"/>
+          <w:szCs w:val="36"/>
+          <w:lang w:val="en-US"/>
+        </w:rPr>
+        <w:t xml:space="preserve">when trying to send a msg following will happen sequentially when called </w:t>
+      </w:r>
+      <w:proofErr w:type="spellStart"/>
+      <w:r>
+        <w:rPr>
+          <w:b/>
+          <w:bCs/>
+          <w:sz w:val="36"/>
+          <w:szCs w:val="36"/>
+          <w:lang w:val="en-US"/>
+        </w:rPr>
+        <w:t>ClientObject.send</w:t>
+      </w:r>
+      <w:proofErr w:type="spellEnd"/>
+      <w:r>
+        <w:rPr>
+          <w:b/>
+          <w:bCs/>
+          <w:sz w:val="36"/>
+          <w:szCs w:val="36"/>
+          <w:lang w:val="en-US"/>
+        </w:rPr>
+        <w:t>()</w:t>
+      </w:r>
+      <w:r>
+        <w:rPr>
+          <w:sz w:val="36"/>
+          <w:szCs w:val="36"/>
+          <w:lang w:val="en-US"/>
+        </w:rPr>
+        <w:t>:</w:t>
+      </w:r>
+      <w:r>
+        <w:rPr>
+          <w:sz w:val="36"/>
+          <w:szCs w:val="36"/>
+          <w:lang w:val="en-US"/>
+        </w:rPr>
+        <w:br/>
+      </w:r>
+      <w:r>
+        <w:rPr>
+          <w:sz w:val="36"/>
+          <w:szCs w:val="36"/>
+          <w:lang w:val="en-US"/>
+        </w:rPr>
+        <w:tab/>
+      </w:r>
+      <w:r>
+        <w:rPr>
+          <w:sz w:val="36"/>
+          <w:szCs w:val="36"/>
+          <w:lang w:val="en-US"/>
+        </w:rPr>
+        <w:sym w:font="Wingdings" w:char="F0E0"/>
+      </w:r>
+      <w:r>
+        <w:rPr>
+          <w:sz w:val="36"/>
+          <w:szCs w:val="36"/>
+          <w:lang w:val="en-US"/>
+        </w:rPr>
+        <w:t xml:space="preserve"> a new </w:t>
+      </w:r>
+      <w:proofErr w:type="spellStart"/>
+      <w:r>
+        <w:rPr>
+          <w:sz w:val="36"/>
+          <w:szCs w:val="36"/>
+          <w:lang w:val="en-US"/>
+        </w:rPr>
+        <w:t>MessageObject</w:t>
+      </w:r>
+      <w:proofErr w:type="spellEnd"/>
+      <w:r>
+        <w:rPr>
+          <w:sz w:val="36"/>
+          <w:szCs w:val="36"/>
+          <w:lang w:val="en-US"/>
+        </w:rPr>
+        <w:t xml:space="preserve"> will be created from the raw text String.</w:t>
+      </w:r>
+      <w:r>
+        <w:rPr>
+          <w:sz w:val="36"/>
+          <w:szCs w:val="36"/>
+          <w:lang w:val="en-US"/>
+        </w:rPr>
+        <w:br/>
+      </w:r>
+      <w:r>
+        <w:rPr>
+          <w:sz w:val="36"/>
+          <w:szCs w:val="36"/>
+          <w:lang w:val="en-US"/>
+        </w:rPr>
+        <w:tab/>
+      </w:r>
+      <w:r>
+        <w:rPr>
+          <w:sz w:val="36"/>
+          <w:szCs w:val="36"/>
+          <w:lang w:val="en-US"/>
+        </w:rPr>
+        <w:sym w:font="Wingdings" w:char="F0E0"/>
+      </w:r>
+      <w:r>
+        <w:rPr>
+          <w:sz w:val="36"/>
+          <w:szCs w:val="36"/>
+          <w:lang w:val="en-US"/>
+        </w:rPr>
+        <w:t>save the msg to the cache.</w:t>
+      </w:r>
+      <w:r>
+        <w:rPr>
+          <w:sz w:val="36"/>
+          <w:szCs w:val="36"/>
+          <w:lang w:val="en-US"/>
+        </w:rPr>
+        <w:br/>
+      </w:r>
+      <w:r>
+        <w:rPr>
+          <w:sz w:val="36"/>
+          <w:szCs w:val="36"/>
+          <w:lang w:val="en-US"/>
+        </w:rPr>
+        <w:tab/>
+      </w:r>
+      <w:r>
+        <w:rPr>
+          <w:sz w:val="36"/>
+          <w:szCs w:val="36"/>
+          <w:lang w:val="en-US"/>
+        </w:rPr>
+        <w:sym w:font="Wingdings" w:char="F0E0"/>
+      </w:r>
+      <w:r>
+        <w:rPr>
+          <w:sz w:val="36"/>
+          <w:szCs w:val="36"/>
+          <w:lang w:val="en-US"/>
+        </w:rPr>
+        <w:t>save the msg to the waiting queue.</w:t>
+      </w:r>
+      <w:r>
+        <w:rPr>
+          <w:sz w:val="36"/>
+          <w:szCs w:val="36"/>
+          <w:lang w:val="en-US"/>
+        </w:rPr>
+        <w:br/>
+      </w:r>
+      <w:r>
+        <w:rPr>
+          <w:sz w:val="36"/>
+          <w:szCs w:val="36"/>
+          <w:lang w:val="en-US"/>
+        </w:rPr>
+        <w:tab/>
+      </w:r>
+      <w:r>
+        <w:rPr>
+          <w:sz w:val="36"/>
+          <w:szCs w:val="36"/>
+          <w:lang w:val="en-US"/>
+        </w:rPr>
+        <w:sym w:font="Wingdings" w:char="F0E0"/>
+      </w:r>
+      <w:r>
+        <w:rPr>
+          <w:sz w:val="36"/>
+          <w:szCs w:val="36"/>
+          <w:lang w:val="en-US"/>
+        </w:rPr>
+        <w:t xml:space="preserve">publish the msg with a receipt header with a value equals to </w:t>
+      </w:r>
+      <w:proofErr w:type="spellStart"/>
+      <w:r>
+        <w:rPr>
+          <w:sz w:val="36"/>
+          <w:szCs w:val="36"/>
+          <w:lang w:val="en-US"/>
+        </w:rPr>
+        <w:t>msgId</w:t>
+      </w:r>
+      <w:proofErr w:type="spellEnd"/>
+      <w:r>
+        <w:rPr>
+          <w:sz w:val="36"/>
+          <w:szCs w:val="36"/>
+          <w:lang w:val="en-US"/>
+        </w:rPr>
+        <w:t>.</w:t>
+      </w:r>
+      <w:r>
+        <w:rPr>
+          <w:sz w:val="36"/>
+          <w:szCs w:val="36"/>
+          <w:lang w:val="en-US"/>
+        </w:rPr>
+        <w:br/>
+      </w:r>
+      <w:r>
+        <w:rPr>
+          <w:sz w:val="36"/>
+          <w:szCs w:val="36"/>
+          <w:lang w:val="en-US"/>
+        </w:rPr>
+        <w:tab/>
+      </w:r>
+      <w:r>
+        <w:rPr>
+          <w:sz w:val="36"/>
+          <w:szCs w:val="36"/>
+          <w:lang w:val="en-US"/>
+        </w:rPr>
+        <w:sym w:font="Wingdings" w:char="F0E0"/>
+      </w:r>
+      <w:r>
+        <w:rPr>
+          <w:sz w:val="36"/>
+          <w:szCs w:val="36"/>
+          <w:lang w:val="en-US"/>
+        </w:rPr>
+        <w:t xml:space="preserve">listen for the receipt frame for the particular </w:t>
+      </w:r>
+      <w:proofErr w:type="gramStart"/>
+      <w:r>
+        <w:rPr>
+          <w:sz w:val="36"/>
+          <w:szCs w:val="36"/>
+          <w:lang w:val="en-US"/>
+        </w:rPr>
+        <w:t>msg(</w:t>
+      </w:r>
+      <w:proofErr w:type="spellStart"/>
+      <w:proofErr w:type="gramEnd"/>
+      <w:r>
+        <w:rPr>
+          <w:sz w:val="36"/>
+          <w:szCs w:val="36"/>
+          <w:lang w:val="en-US"/>
+        </w:rPr>
+        <w:t>i.e</w:t>
+      </w:r>
+      <w:proofErr w:type="spellEnd"/>
+      <w:r>
+        <w:rPr>
+          <w:sz w:val="36"/>
+          <w:szCs w:val="36"/>
+          <w:lang w:val="en-US"/>
+        </w:rPr>
+        <w:t xml:space="preserve"> where receipt-id header of receipt </w:t>
+      </w:r>
+      <w:r>
+        <w:rPr>
+          <w:sz w:val="36"/>
+          <w:szCs w:val="36"/>
+          <w:lang w:val="en-US"/>
+        </w:rPr>
+        <w:tab/>
+        <w:t xml:space="preserve">frame equals to </w:t>
+      </w:r>
+      <w:proofErr w:type="spellStart"/>
+      <w:r>
+        <w:rPr>
+          <w:sz w:val="36"/>
+          <w:szCs w:val="36"/>
+          <w:lang w:val="en-US"/>
+        </w:rPr>
+        <w:t>msgId</w:t>
+      </w:r>
+      <w:proofErr w:type="spellEnd"/>
+      <w:r>
+        <w:rPr>
+          <w:sz w:val="36"/>
+          <w:szCs w:val="36"/>
+          <w:lang w:val="en-US"/>
+        </w:rPr>
+        <w:t>).</w:t>
+      </w:r>
+      <w:r>
+        <w:rPr>
+          <w:sz w:val="36"/>
+          <w:szCs w:val="36"/>
+          <w:lang w:val="en-US"/>
+        </w:rPr>
+        <w:br/>
+      </w:r>
+      <w:r>
+        <w:rPr>
+          <w:sz w:val="36"/>
+          <w:szCs w:val="36"/>
+          <w:lang w:val="en-US"/>
+        </w:rPr>
+        <w:tab/>
+      </w:r>
+      <w:r>
+        <w:rPr>
+          <w:sz w:val="36"/>
+          <w:szCs w:val="36"/>
+          <w:lang w:val="en-US"/>
+        </w:rPr>
+        <w:sym w:font="Wingdings" w:char="F0E0"/>
+      </w:r>
+      <w:r>
+        <w:rPr>
+          <w:sz w:val="36"/>
+          <w:szCs w:val="36"/>
+          <w:lang w:val="en-US"/>
+        </w:rPr>
+        <w:t>render the UI.</w:t>
+      </w:r>
+    </w:p>
+    <w:p>
+      <w:pPr>
+        <w:pStyle w:val="ListParagraph"/>
+        <w:numPr>
+          <w:ilvl w:val="0"/>
+          <w:numId w:val="7"/>
+        </w:numPr>
+        <w:rPr>
+          <w:sz w:val="36"/>
+          <w:szCs w:val="36"/>
+          <w:lang w:val="en-US"/>
+        </w:rPr>
+      </w:pPr>
+      <w:r>
+        <w:rPr>
+          <w:sz w:val="36"/>
+          <w:szCs w:val="36"/>
+          <w:lang w:val="en-US"/>
+        </w:rPr>
+        <w:lastRenderedPageBreak/>
+        <w:t>When a receipt is received following happens:</w:t>
+      </w:r>
+      <w:r>
+        <w:rPr>
+          <w:sz w:val="36"/>
+          <w:szCs w:val="36"/>
+          <w:lang w:val="en-US"/>
+        </w:rPr>
+        <w:br/>
+      </w:r>
+      <w:r>
+        <w:rPr>
+          <w:sz w:val="36"/>
+          <w:szCs w:val="36"/>
+          <w:lang w:val="en-US"/>
+        </w:rPr>
+        <w:tab/>
+      </w:r>
+      <w:r>
+        <w:rPr>
+          <w:sz w:val="36"/>
+          <w:szCs w:val="36"/>
+          <w:lang w:val="en-US"/>
+        </w:rPr>
+        <w:sym w:font="Wingdings" w:char="F0E0"/>
+      </w:r>
+      <w:r>
+        <w:rPr>
+          <w:sz w:val="36"/>
+          <w:szCs w:val="36"/>
+          <w:lang w:val="en-US"/>
+        </w:rPr>
+        <w:t xml:space="preserve">get the receipt-id from the receipt which is nothing but the </w:t>
+      </w:r>
+      <w:proofErr w:type="spellStart"/>
+      <w:r>
+        <w:rPr>
+          <w:sz w:val="36"/>
+          <w:szCs w:val="36"/>
+          <w:lang w:val="en-US"/>
+        </w:rPr>
+        <w:t>msgId</w:t>
+      </w:r>
+      <w:proofErr w:type="spellEnd"/>
+      <w:r>
+        <w:rPr>
+          <w:sz w:val="36"/>
+          <w:szCs w:val="36"/>
+          <w:lang w:val="en-US"/>
+        </w:rPr>
+        <w:t xml:space="preserve"> of the msg that the receipt </w:t>
+      </w:r>
+      <w:r>
+        <w:rPr>
+          <w:sz w:val="36"/>
+          <w:szCs w:val="36"/>
+          <w:lang w:val="en-US"/>
+        </w:rPr>
+        <w:tab/>
+        <w:t>is for.</w:t>
+      </w:r>
+      <w:r>
+        <w:rPr>
+          <w:sz w:val="36"/>
+          <w:szCs w:val="36"/>
+          <w:lang w:val="en-US"/>
+        </w:rPr>
+        <w:br/>
+      </w:r>
+      <w:r>
+        <w:rPr>
+          <w:sz w:val="36"/>
+          <w:szCs w:val="36"/>
+          <w:lang w:val="en-US"/>
+        </w:rPr>
+        <w:tab/>
+      </w:r>
+      <w:r>
+        <w:rPr>
+          <w:sz w:val="36"/>
+          <w:szCs w:val="36"/>
+          <w:lang w:val="en-US"/>
+        </w:rPr>
+        <w:sym w:font="Wingdings" w:char="F0E0"/>
+      </w:r>
+      <w:r>
+        <w:rPr>
+          <w:sz w:val="36"/>
+          <w:szCs w:val="36"/>
+          <w:lang w:val="en-US"/>
+        </w:rPr>
+        <w:t xml:space="preserve">delete the msg from the waiting queue corresponding to the </w:t>
+      </w:r>
+      <w:proofErr w:type="spellStart"/>
+      <w:r>
+        <w:rPr>
+          <w:sz w:val="36"/>
+          <w:szCs w:val="36"/>
+          <w:lang w:val="en-US"/>
+        </w:rPr>
+        <w:t>msgId</w:t>
+      </w:r>
+      <w:proofErr w:type="spellEnd"/>
+      <w:r>
+        <w:rPr>
+          <w:sz w:val="36"/>
+          <w:szCs w:val="36"/>
+          <w:lang w:val="en-US"/>
+        </w:rPr>
+        <w:t>.</w:t>
+      </w:r>
+      <w:r>
+        <w:rPr>
+          <w:sz w:val="36"/>
+          <w:szCs w:val="36"/>
+          <w:lang w:val="en-US"/>
+        </w:rPr>
+        <w:br/>
+      </w:r>
+      <w:r>
+        <w:rPr>
+          <w:sz w:val="36"/>
+          <w:szCs w:val="36"/>
+          <w:lang w:val="en-US"/>
+        </w:rPr>
+        <w:tab/>
+      </w:r>
+      <w:r>
+        <w:rPr>
+          <w:sz w:val="36"/>
+          <w:szCs w:val="36"/>
+          <w:lang w:val="en-US"/>
+        </w:rPr>
+        <w:sym w:font="Wingdings" w:char="F0E0"/>
+      </w:r>
+      <w:r>
+        <w:rPr>
+          <w:sz w:val="36"/>
+          <w:szCs w:val="36"/>
+          <w:lang w:val="en-US"/>
+        </w:rPr>
+        <w:t>update the cache to set the delivery mode of the message to 0(sent).</w:t>
+      </w:r>
+      <w:r>
+        <w:rPr>
+          <w:sz w:val="36"/>
+          <w:szCs w:val="36"/>
+          <w:lang w:val="en-US"/>
+        </w:rPr>
+        <w:br/>
+      </w:r>
+      <w:r>
+        <w:rPr>
+          <w:sz w:val="36"/>
+          <w:szCs w:val="36"/>
+          <w:lang w:val="en-US"/>
+        </w:rPr>
+        <w:tab/>
+      </w:r>
+      <w:r>
+        <w:rPr>
+          <w:sz w:val="36"/>
+          <w:szCs w:val="36"/>
+          <w:lang w:val="en-US"/>
+        </w:rPr>
+        <w:sym w:font="Wingdings" w:char="F0E0"/>
+      </w:r>
+      <w:r>
+        <w:rPr>
+          <w:sz w:val="36"/>
+          <w:szCs w:val="36"/>
+          <w:lang w:val="en-US"/>
+        </w:rPr>
+        <w:t>render the UI.</w:t>
       </w:r>
     </w:p>
     <w:sectPr>

</xml_diff>